<commit_message>
Added the finite difference for reflectivity RMS fitting
</commit_message>
<xml_diff>
--- a/MATLABDebug.docx
+++ b/MATLABDebug.docx
@@ -26,9 +26,111 @@
       </w:r>
     </w:p>
     <w:p>
+      <w:r>
+        <w:t xml:space="preserve">For real </w:t>
+      </w:r>
+      <w:proofErr w:type="spellStart"/>
+      <w:proofErr w:type="gramStart"/>
+      <w:r>
+        <w:rPr>
+          <w:rFonts w:cs="Times New Roman"/>
+        </w:rPr>
+        <w:t>δ</w:t>
+      </w:r>
+      <w:r>
+        <w:t>n</w:t>
+      </w:r>
+      <w:proofErr w:type="spellEnd"/>
+      <w:proofErr w:type="gramEnd"/>
+      <w:r>
+        <w:t>, we have (</w:t>
+      </w:r>
+      <w:proofErr w:type="spellStart"/>
+      <w:r>
+        <w:rPr>
+          <w:rFonts w:cs="Times New Roman"/>
+        </w:rPr>
+        <w:t>δ</w:t>
+      </w:r>
+      <w:r>
+        <w:t>r</w:t>
+      </w:r>
+      <w:r>
+        <w:rPr>
+          <w:vertAlign w:val="subscript"/>
+        </w:rPr>
+        <w:t>p</w:t>
+      </w:r>
+      <w:proofErr w:type="spellEnd"/>
+      <w:r>
+        <w:t>/</w:t>
+      </w:r>
+      <w:proofErr w:type="spellStart"/>
+      <w:r>
+        <w:rPr>
+          <w:rFonts w:cs="Times New Roman"/>
+        </w:rPr>
+        <w:t>δ</w:t>
+      </w:r>
+      <w:r>
+        <w:t>n</w:t>
+      </w:r>
+      <w:proofErr w:type="spellEnd"/>
+      <w:r>
+        <w:t xml:space="preserve">)* = </w:t>
+      </w:r>
+      <w:proofErr w:type="spellStart"/>
+      <w:r>
+        <w:rPr>
+          <w:rFonts w:cs="Times New Roman"/>
+        </w:rPr>
+        <w:t>δ</w:t>
+      </w:r>
+      <w:r>
+        <w:t>r</w:t>
+      </w:r>
+      <w:r>
+        <w:rPr>
+          <w:vertAlign w:val="subscript"/>
+        </w:rPr>
+        <w:t>p</w:t>
+      </w:r>
+      <w:proofErr w:type="spellEnd"/>
+      <w:r>
+        <w:rPr>
+          <w:vertAlign w:val="superscript"/>
+        </w:rPr>
+        <w:t>*</w:t>
+      </w:r>
+      <w:r>
+        <w:t>/</w:t>
+      </w:r>
+      <w:r>
+        <w:rPr>
+          <w:rFonts w:cs="Times New Roman"/>
+        </w:rPr>
+        <w:t xml:space="preserve"> </w:t>
+      </w:r>
+      <w:proofErr w:type="spellStart"/>
+      <w:r>
+        <w:rPr>
+          <w:rFonts w:cs="Times New Roman"/>
+        </w:rPr>
+        <w:t>δ</w:t>
+      </w:r>
+      <w:r>
+        <w:t>n</w:t>
+      </w:r>
+      <w:proofErr w:type="spellEnd"/>
+      <w:r>
+        <w:t>, where the * denotes complex conjugate.</w:t>
+      </w:r>
+    </w:p>
+    <w:p>
       <w:bookmarkStart w:id="0" w:name="_GoBack"/>
       <w:bookmarkEnd w:id="0"/>
     </w:p>
+    <w:p/>
     <w:sectPr>
       <w:pgSz w:w="11906" w:h="16838"/>
       <w:pgMar w:top="1440" w:right="1440" w:bottom="1440" w:left="1440" w:header="708" w:footer="708" w:gutter="0"/>

</xml_diff>